<commit_message>
Edits to response letter
</commit_message>
<xml_diff>
--- a/Revisions/response_letter.docx
+++ b/Revisions/response_letter.docx
@@ -72,6 +72,7 @@
           <w:lang w:val="en-GB"/>
         </w:rPr>
       </w:pPr>
+      <w:proofErr w:type="spellStart"/>
       <w:r>
         <w:rPr>
           <w:rFonts w:ascii="Times New Roman" w:hAnsi="Times New Roman" w:cs="Times New Roman"/>
@@ -97,55 +98,49 @@
           <w:szCs w:val="24"/>
           <w:lang w:val="en-GB"/>
         </w:rPr>
-        <w:t>nd 17</w:t>
-      </w:r>
-    </w:p>
-    <w:p>
-      <w:pPr>
-        <w:spacing w:after="0"/>
-        <w:rPr>
-          <w:rFonts w:ascii="Times New Roman" w:hAnsi="Times New Roman" w:cs="Times New Roman"/>
-          <w:sz w:val="24"/>
-          <w:szCs w:val="24"/>
-          <w:lang w:val="en-GB"/>
-        </w:rPr>
-      </w:pPr>
-      <w:r>
-        <w:rPr>
-          <w:rFonts w:ascii="Times New Roman" w:hAnsi="Times New Roman" w:cs="Times New Roman"/>
-          <w:sz w:val="24"/>
-          <w:szCs w:val="24"/>
-          <w:lang w:val="en-GB"/>
-        </w:rPr>
-        <w:t>901</w:t>
-      </w:r>
-      <w:r>
-        <w:rPr>
-          <w:rFonts w:ascii="Times New Roman" w:hAnsi="Times New Roman" w:cs="Times New Roman"/>
-          <w:sz w:val="24"/>
-          <w:szCs w:val="24"/>
-          <w:lang w:val="en-GB"/>
-        </w:rPr>
-        <w:t xml:space="preserve"> </w:t>
-      </w:r>
-      <w:r>
-        <w:rPr>
-          <w:rFonts w:ascii="Times New Roman" w:hAnsi="Times New Roman" w:cs="Times New Roman"/>
-          <w:sz w:val="24"/>
-          <w:szCs w:val="24"/>
-          <w:lang w:val="en-GB"/>
-        </w:rPr>
-        <w:t>83 Ume</w:t>
-      </w:r>
-      <w:r>
-        <w:rPr>
-          <w:rFonts w:ascii="Times New Roman" w:hAnsi="Times New Roman" w:cs="Times New Roman"/>
-          <w:sz w:val="24"/>
-          <w:szCs w:val="24"/>
-          <w:lang w:val="en-GB"/>
-        </w:rPr>
-        <w:t>å</w:t>
-      </w:r>
+        <w:t>nd</w:t>
+      </w:r>
+      <w:proofErr w:type="spellEnd"/>
+      <w:r>
+        <w:rPr>
+          <w:rFonts w:ascii="Times New Roman" w:hAnsi="Times New Roman" w:cs="Times New Roman"/>
+          <w:sz w:val="24"/>
+          <w:szCs w:val="24"/>
+          <w:lang w:val="en-GB"/>
+        </w:rPr>
+        <w:t xml:space="preserve"> 17</w:t>
+      </w:r>
+    </w:p>
+    <w:p>
+      <w:pPr>
+        <w:spacing w:after="0"/>
+        <w:rPr>
+          <w:rFonts w:ascii="Times New Roman" w:hAnsi="Times New Roman" w:cs="Times New Roman"/>
+          <w:sz w:val="24"/>
+          <w:szCs w:val="24"/>
+          <w:lang w:val="en-GB"/>
+        </w:rPr>
+      </w:pPr>
+      <w:r>
+        <w:rPr>
+          <w:rFonts w:ascii="Times New Roman" w:hAnsi="Times New Roman" w:cs="Times New Roman"/>
+          <w:sz w:val="24"/>
+          <w:szCs w:val="24"/>
+          <w:lang w:val="en-GB"/>
+        </w:rPr>
+        <w:t xml:space="preserve">901 83 </w:t>
+      </w:r>
+      <w:proofErr w:type="spellStart"/>
+      <w:r>
+        <w:rPr>
+          <w:rFonts w:ascii="Times New Roman" w:hAnsi="Times New Roman" w:cs="Times New Roman"/>
+          <w:sz w:val="24"/>
+          <w:szCs w:val="24"/>
+          <w:lang w:val="en-GB"/>
+        </w:rPr>
+        <w:t>Umeå</w:t>
+      </w:r>
+      <w:proofErr w:type="spellEnd"/>
     </w:p>
     <w:p>
       <w:pPr>
@@ -226,8 +221,19 @@
           <w:szCs w:val="24"/>
           <w:lang w:val="en-GB"/>
         </w:rPr>
-        <w:t>Prof. Roussos Dimitrakopoulos</w:t>
-      </w:r>
+        <w:t xml:space="preserve">Prof. Roussos </w:t>
+      </w:r>
+      <w:proofErr w:type="spellStart"/>
+      <w:r>
+        <w:rPr>
+          <w:rFonts w:ascii="Times New Roman" w:hAnsi="Times New Roman" w:cs="Times New Roman"/>
+          <w:sz w:val="24"/>
+          <w:szCs w:val="24"/>
+          <w:lang w:val="en-GB"/>
+        </w:rPr>
+        <w:t>Dimitrakopoulos</w:t>
+      </w:r>
+      <w:proofErr w:type="spellEnd"/>
     </w:p>
     <w:p>
       <w:pPr>
@@ -369,8 +375,19 @@
           <w:szCs w:val="24"/>
           <w:lang w:val="en-GB"/>
         </w:rPr>
-        <w:t>Dear Prof. Dimitrakopoulos</w:t>
-      </w:r>
+        <w:t xml:space="preserve">Dear Prof. </w:t>
+      </w:r>
+      <w:proofErr w:type="spellStart"/>
+      <w:r>
+        <w:rPr>
+          <w:rFonts w:ascii="Times New Roman" w:hAnsi="Times New Roman" w:cs="Times New Roman"/>
+          <w:sz w:val="24"/>
+          <w:szCs w:val="24"/>
+          <w:lang w:val="en-GB"/>
+        </w:rPr>
+        <w:t>Dimitrakopoulos</w:t>
+      </w:r>
+      <w:proofErr w:type="spellEnd"/>
     </w:p>
     <w:p>
       <w:pPr>
@@ -436,25 +453,27 @@
           <w:szCs w:val="24"/>
           <w:lang w:val="en-GB"/>
         </w:rPr>
-        <w:t>Information content and maximum entropy of compartmental systems in equilibrium</w:t>
-      </w:r>
-      <w:r>
-        <w:rPr>
-          <w:rFonts w:ascii="Times New Roman" w:hAnsi="Times New Roman" w:cs="Times New Roman"/>
-          <w:sz w:val="24"/>
-          <w:szCs w:val="24"/>
-          <w:lang w:val="en-GB"/>
-        </w:rPr>
-        <w:t xml:space="preserve"> </w:t>
-      </w:r>
-      <w:r>
-        <w:rPr>
-          <w:rFonts w:ascii="Times New Roman" w:hAnsi="Times New Roman" w:cs="Times New Roman"/>
-          <w:sz w:val="24"/>
-          <w:szCs w:val="24"/>
-          <w:lang w:val="en-GB"/>
-        </w:rPr>
-        <w:t xml:space="preserve">“ for publication in Mathematical Geosciences </w:t>
+        <w:t xml:space="preserve">Information content and maximum entropy of compartmental systems in equilibrium </w:t>
+      </w:r>
+      <w:proofErr w:type="gramStart"/>
+      <w:r>
+        <w:rPr>
+          <w:rFonts w:ascii="Times New Roman" w:hAnsi="Times New Roman" w:cs="Times New Roman"/>
+          <w:sz w:val="24"/>
+          <w:szCs w:val="24"/>
+          <w:lang w:val="en-GB"/>
+        </w:rPr>
+        <w:t>“ for</w:t>
+      </w:r>
+      <w:proofErr w:type="gramEnd"/>
+      <w:r>
+        <w:rPr>
+          <w:rFonts w:ascii="Times New Roman" w:hAnsi="Times New Roman" w:cs="Times New Roman"/>
+          <w:sz w:val="24"/>
+          <w:szCs w:val="24"/>
+          <w:lang w:val="en-GB"/>
+        </w:rPr>
+        <w:t xml:space="preserve"> publication in Mathematical Geosciences </w:t>
       </w:r>
       <w:r>
         <w:rPr>
@@ -557,25 +576,27 @@
           <w:szCs w:val="24"/>
           <w:lang w:val="en-GB"/>
         </w:rPr>
-        <w:t xml:space="preserve">significantly improve the quality of the </w:t>
-      </w:r>
-      <w:r>
-        <w:rPr>
-          <w:rFonts w:ascii="Times New Roman" w:hAnsi="Times New Roman" w:cs="Times New Roman"/>
-          <w:sz w:val="24"/>
-          <w:szCs w:val="24"/>
-          <w:lang w:val="en-GB"/>
-        </w:rPr>
-        <w:t>manuscript,</w:t>
-      </w:r>
-      <w:r>
-        <w:rPr>
-          <w:rFonts w:ascii="Times New Roman" w:hAnsi="Times New Roman" w:cs="Times New Roman"/>
-          <w:sz w:val="24"/>
-          <w:szCs w:val="24"/>
-          <w:lang w:val="en-GB"/>
-        </w:rPr>
-        <w:t xml:space="preserve"> and we believe it to be a valuable contribution to Mathematical Geosciences.</w:t>
+        <w:t>significantly improve</w:t>
+      </w:r>
+      <w:ins w:id="0" w:author="Carlos Sierra" w:date="2023-07-12T16:05:00Z">
+        <w:r>
+          <w:rPr>
+            <w:rFonts w:ascii="Times New Roman" w:hAnsi="Times New Roman" w:cs="Times New Roman"/>
+            <w:sz w:val="24"/>
+            <w:szCs w:val="24"/>
+            <w:lang w:val="en-GB"/>
+          </w:rPr>
+          <w:t>d</w:t>
+        </w:r>
+      </w:ins>
+      <w:r>
+        <w:rPr>
+          <w:rFonts w:ascii="Times New Roman" w:hAnsi="Times New Roman" w:cs="Times New Roman"/>
+          <w:sz w:val="24"/>
+          <w:szCs w:val="24"/>
+          <w:lang w:val="en-GB"/>
+        </w:rPr>
+        <w:t xml:space="preserve"> the quality of the manuscript, and we believe it to be a valuable contribution to Mathematical Geosciences.</w:t>
       </w:r>
     </w:p>
     <w:p>
@@ -1002,7 +1023,27 @@
           <w:szCs w:val="24"/>
           <w:lang w:val="en-GB"/>
         </w:rPr>
-        <w:t>The authors of the paper being reviewed utilize the interpretation of compartmental systems as continuous-time Markov chains to derive entropy measures for quantifying model information content. Specifically, they measure the uncertainty of a single particle's path as it travels through the system as described by path entropy and entropy rates. The authors derive explicit formulas for both types of entropy in compartmental systems in equilibrium by leveraging Shannon information entropy. They demonstrate how these formulas can be applied to solve equifinality problems during model selection by means of MaxEnt.</w:t>
+        <w:t xml:space="preserve">The authors of the paper being reviewed utilize the interpretation of compartmental systems as continuous-time Markov chains to derive entropy measures for quantifying model information content. Specifically, they measure the uncertainty of a single particle's path as it travels through the system as described by path entropy and entropy rates. The authors derive explicit formulas for both types of entropy in compartmental systems in equilibrium by leveraging Shannon information entropy. They demonstrate how these formulas can be applied to solve equifinality problems during model selection by means of </w:t>
+      </w:r>
+      <w:proofErr w:type="spellStart"/>
+      <w:r>
+        <w:rPr>
+          <w:rFonts w:ascii="Times New Roman" w:hAnsi="Times New Roman" w:cs="Times New Roman"/>
+          <w:sz w:val="24"/>
+          <w:szCs w:val="24"/>
+          <w:lang w:val="en-GB"/>
+        </w:rPr>
+        <w:t>MaxEnt</w:t>
+      </w:r>
+      <w:proofErr w:type="spellEnd"/>
+      <w:r>
+        <w:rPr>
+          <w:rFonts w:ascii="Times New Roman" w:hAnsi="Times New Roman" w:cs="Times New Roman"/>
+          <w:sz w:val="24"/>
+          <w:szCs w:val="24"/>
+          <w:lang w:val="en-GB"/>
+        </w:rPr>
+        <w:t>.</w:t>
       </w:r>
     </w:p>
     <w:p>
@@ -1083,57 +1124,7 @@
           <w:szCs w:val="24"/>
           <w:lang w:val="en-GB"/>
         </w:rPr>
-        <w:t xml:space="preserve">We thank the reviewer </w:t>
-      </w:r>
-      <w:r>
-        <w:rPr>
-          <w:rFonts w:ascii="Times New Roman" w:hAnsi="Times New Roman" w:cs="Times New Roman"/>
-          <w:color w:val="5B9BD5" w:themeColor="accent1"/>
-          <w:sz w:val="24"/>
-          <w:szCs w:val="24"/>
-          <w:lang w:val="en-GB"/>
-        </w:rPr>
-        <w:t xml:space="preserve">the concise summary based on a thorough </w:t>
-      </w:r>
-      <w:r>
-        <w:rPr>
-          <w:rFonts w:ascii="Times New Roman" w:hAnsi="Times New Roman" w:cs="Times New Roman"/>
-          <w:color w:val="5B9BD5" w:themeColor="accent1"/>
-          <w:sz w:val="24"/>
-          <w:szCs w:val="24"/>
-          <w:lang w:val="en-GB"/>
-        </w:rPr>
-        <w:t>reading</w:t>
-      </w:r>
-      <w:r>
-        <w:rPr>
-          <w:rFonts w:ascii="Times New Roman" w:hAnsi="Times New Roman" w:cs="Times New Roman"/>
-          <w:color w:val="5B9BD5" w:themeColor="accent1"/>
-          <w:sz w:val="24"/>
-          <w:szCs w:val="24"/>
-          <w:lang w:val="en-GB"/>
-        </w:rPr>
-        <w:t xml:space="preserve"> </w:t>
-      </w:r>
-      <w:r>
-        <w:rPr>
-          <w:rFonts w:ascii="Times New Roman" w:hAnsi="Times New Roman" w:cs="Times New Roman"/>
-          <w:color w:val="5B9BD5" w:themeColor="accent1"/>
-          <w:sz w:val="24"/>
-          <w:szCs w:val="24"/>
-          <w:lang w:val="en-GB"/>
-        </w:rPr>
-        <w:t>our manuscript</w:t>
-      </w:r>
-      <w:r>
-        <w:rPr>
-          <w:rFonts w:ascii="Times New Roman" w:hAnsi="Times New Roman" w:cs="Times New Roman"/>
-          <w:color w:val="5B9BD5" w:themeColor="accent1"/>
-          <w:sz w:val="24"/>
-          <w:szCs w:val="24"/>
-          <w:lang w:val="en-GB"/>
-        </w:rPr>
-        <w:t xml:space="preserve"> and considering it as valuable for Mathematical Geosciences. Below we reply to the additional comments.</w:t>
+        <w:t>We thank the reviewer the concise summary based on a thorough reading our manuscript and considering it as valuable for Mathematical Geosciences. Below we reply to the additional comments.</w:t>
       </w:r>
     </w:p>
     <w:p>
@@ -1257,7 +1248,29 @@
           <w:szCs w:val="24"/>
           <w:lang w:val="en-GB"/>
         </w:rPr>
-        <w:t>We increased the font sizes of the figures for better readability. Also the new Figure 6 has according font size.</w:t>
+        <w:t xml:space="preserve">We increased the font sizes of the figures for better readability. </w:t>
+      </w:r>
+      <w:proofErr w:type="gramStart"/>
+      <w:r>
+        <w:rPr>
+          <w:rFonts w:ascii="Times New Roman" w:hAnsi="Times New Roman" w:cs="Times New Roman"/>
+          <w:color w:val="5B9BD5" w:themeColor="accent1"/>
+          <w:sz w:val="24"/>
+          <w:szCs w:val="24"/>
+          <w:lang w:val="en-GB"/>
+        </w:rPr>
+        <w:t>Also</w:t>
+      </w:r>
+      <w:proofErr w:type="gramEnd"/>
+      <w:r>
+        <w:rPr>
+          <w:rFonts w:ascii="Times New Roman" w:hAnsi="Times New Roman" w:cs="Times New Roman"/>
+          <w:color w:val="5B9BD5" w:themeColor="accent1"/>
+          <w:sz w:val="24"/>
+          <w:szCs w:val="24"/>
+          <w:lang w:val="en-GB"/>
+        </w:rPr>
+        <w:t xml:space="preserve"> the new Figure 6 has according font size.</w:t>
       </w:r>
     </w:p>
     <w:p>
@@ -1416,7 +1429,51 @@
           <w:szCs w:val="24"/>
           <w:lang w:val="en-GB"/>
         </w:rPr>
-        <w:t xml:space="preserve">We carefully reviewed the recent literature and made updates in the manuscripts accordingly. However, it is important to mention that there are no many publications that combines the topics of entropy, information content, and complexity for compartmental dynamical systems. There is more recent literature related to the MaxEnt approach for modeling in general, but again, there is a lack of studies applying these concepts to compartmental dynamical systems. This situation highlights the relevance of our contribution because it fills an important gap for a particular class of models (compartmental systems) that are widely used in many scientific disciplines. </w:t>
+        <w:t xml:space="preserve">We carefully reviewed the recent literature and made updates in the manuscripts accordingly. However, it is important to mention that there are no many publications that combines the topics of entropy, information content, and complexity for compartmental dynamical systems. There is more recent literature related to the </w:t>
+      </w:r>
+      <w:proofErr w:type="spellStart"/>
+      <w:r>
+        <w:rPr>
+          <w:rFonts w:ascii="Times New Roman" w:hAnsi="Times New Roman" w:cs="Times New Roman"/>
+          <w:color w:val="5B9BD5" w:themeColor="accent1"/>
+          <w:sz w:val="24"/>
+          <w:szCs w:val="24"/>
+          <w:lang w:val="en-GB"/>
+        </w:rPr>
+        <w:t>MaxEnt</w:t>
+      </w:r>
+      <w:proofErr w:type="spellEnd"/>
+      <w:r>
+        <w:rPr>
+          <w:rFonts w:ascii="Times New Roman" w:hAnsi="Times New Roman" w:cs="Times New Roman"/>
+          <w:color w:val="5B9BD5" w:themeColor="accent1"/>
+          <w:sz w:val="24"/>
+          <w:szCs w:val="24"/>
+          <w:lang w:val="en-GB"/>
+        </w:rPr>
+        <w:t xml:space="preserve"> approach for </w:t>
+      </w:r>
+      <w:proofErr w:type="spellStart"/>
+      <w:r>
+        <w:rPr>
+          <w:rFonts w:ascii="Times New Roman" w:hAnsi="Times New Roman" w:cs="Times New Roman"/>
+          <w:color w:val="5B9BD5" w:themeColor="accent1"/>
+          <w:sz w:val="24"/>
+          <w:szCs w:val="24"/>
+          <w:lang w:val="en-GB"/>
+        </w:rPr>
+        <w:t>modeling</w:t>
+      </w:r>
+      <w:proofErr w:type="spellEnd"/>
+      <w:r>
+        <w:rPr>
+          <w:rFonts w:ascii="Times New Roman" w:hAnsi="Times New Roman" w:cs="Times New Roman"/>
+          <w:color w:val="5B9BD5" w:themeColor="accent1"/>
+          <w:sz w:val="24"/>
+          <w:szCs w:val="24"/>
+          <w:lang w:val="en-GB"/>
+        </w:rPr>
+        <w:t xml:space="preserve"> in general, but again, there is a lack of studies applying these concepts to compartmental dynamical systems. This situation highlights the relevance of our contribution because it fills an important gap for a particular class of models (compartmental systems) that are widely used in many scientific disciplines. </w:t>
       </w:r>
     </w:p>
     <w:p>
@@ -1550,7 +1607,63 @@
           <w:szCs w:val="24"/>
           <w:lang w:val="en-GB"/>
         </w:rPr>
-        <w:t xml:space="preserve">This manuscript is conceptualized as a first step to introduce entropy measures derived from information theory to deterministic compartmental systems via a stochastic interpretation of the systems. We lay down the mathematical foundations of those new entropy measures and display their main properties and potential future applications at the hand of several rather simple examples. </w:t>
+        <w:t xml:space="preserve">This manuscript is conceptualized as a first step to introduce entropy measures derived from information theory to deterministic compartmental systems via a stochastic interpretation of the systems. We lay down the mathematical foundations of those new entropy measures and display their main properties and potential future applications </w:t>
+      </w:r>
+      <w:del w:id="1" w:author="Carlos Sierra" w:date="2023-07-12T16:11:00Z">
+        <w:r>
+          <w:rPr>
+            <w:rFonts w:ascii="Times New Roman" w:hAnsi="Times New Roman" w:cs="Times New Roman"/>
+            <w:color w:val="5B9BD5" w:themeColor="accent1"/>
+            <w:sz w:val="24"/>
+            <w:szCs w:val="24"/>
+            <w:lang w:val="en-GB"/>
+          </w:rPr>
+          <w:delText xml:space="preserve">at the hand of </w:delText>
+        </w:r>
+      </w:del>
+      <w:ins w:id="2" w:author="Carlos Sierra" w:date="2023-07-12T16:11:00Z">
+        <w:r>
+          <w:rPr>
+            <w:rFonts w:ascii="Times New Roman" w:hAnsi="Times New Roman" w:cs="Times New Roman"/>
+            <w:color w:val="5B9BD5" w:themeColor="accent1"/>
+            <w:sz w:val="24"/>
+            <w:szCs w:val="24"/>
+            <w:lang w:val="en-GB"/>
+          </w:rPr>
+          <w:t xml:space="preserve">using </w:t>
+        </w:r>
+      </w:ins>
+      <w:r>
+        <w:rPr>
+          <w:rFonts w:ascii="Times New Roman" w:hAnsi="Times New Roman" w:cs="Times New Roman"/>
+          <w:color w:val="5B9BD5" w:themeColor="accent1"/>
+          <w:sz w:val="24"/>
+          <w:szCs w:val="24"/>
+          <w:lang w:val="en-GB"/>
+        </w:rPr>
+        <w:t xml:space="preserve">several </w:t>
+      </w:r>
+      <w:del w:id="3" w:author="Carlos Sierra" w:date="2023-07-12T16:11:00Z">
+        <w:r>
+          <w:rPr>
+            <w:rFonts w:ascii="Times New Roman" w:hAnsi="Times New Roman" w:cs="Times New Roman"/>
+            <w:color w:val="5B9BD5" w:themeColor="accent1"/>
+            <w:sz w:val="24"/>
+            <w:szCs w:val="24"/>
+            <w:lang w:val="en-GB"/>
+          </w:rPr>
+          <w:delText xml:space="preserve">rather </w:delText>
+        </w:r>
+      </w:del>
+      <w:r>
+        <w:rPr>
+          <w:rFonts w:ascii="Times New Roman" w:hAnsi="Times New Roman" w:cs="Times New Roman"/>
+          <w:color w:val="5B9BD5" w:themeColor="accent1"/>
+          <w:sz w:val="24"/>
+          <w:szCs w:val="24"/>
+          <w:lang w:val="en-GB"/>
+        </w:rPr>
+        <w:t xml:space="preserve">simple examples. </w:t>
       </w:r>
       <w:r>
         <w:rPr>
@@ -1570,7 +1683,63 @@
           <w:szCs w:val="24"/>
           <w:lang w:val="en-GB"/>
         </w:rPr>
-        <w:t xml:space="preserve">n the new version of the manuscript, we added two paragraphs as to how the understanding of entropy in simple models can help understand more complex systems. Actual applications to more complex systems can </w:t>
+        <w:t xml:space="preserve">n the new version of the manuscript, we added two paragraphs </w:t>
+      </w:r>
+      <w:del w:id="4" w:author="Carlos Sierra" w:date="2023-07-12T16:15:00Z">
+        <w:r>
+          <w:rPr>
+            <w:rFonts w:ascii="Times New Roman" w:hAnsi="Times New Roman" w:cs="Times New Roman"/>
+            <w:color w:val="5B9BD5" w:themeColor="accent1"/>
+            <w:sz w:val="24"/>
+            <w:szCs w:val="24"/>
+            <w:lang w:val="en-GB"/>
+          </w:rPr>
+          <w:delText>as to</w:delText>
+        </w:r>
+      </w:del>
+      <w:ins w:id="5" w:author="Carlos Sierra" w:date="2023-07-12T16:15:00Z">
+        <w:r>
+          <w:rPr>
+            <w:rFonts w:ascii="Times New Roman" w:hAnsi="Times New Roman" w:cs="Times New Roman"/>
+            <w:color w:val="5B9BD5" w:themeColor="accent1"/>
+            <w:sz w:val="24"/>
+            <w:szCs w:val="24"/>
+            <w:lang w:val="en-GB"/>
+          </w:rPr>
+          <w:t>about</w:t>
+        </w:r>
+      </w:ins>
+      <w:r>
+        <w:rPr>
+          <w:rFonts w:ascii="Times New Roman" w:hAnsi="Times New Roman" w:cs="Times New Roman"/>
+          <w:color w:val="5B9BD5" w:themeColor="accent1"/>
+          <w:sz w:val="24"/>
+          <w:szCs w:val="24"/>
+          <w:lang w:val="en-GB"/>
+        </w:rPr>
+        <w:t xml:space="preserve"> how the understanding of entropy in simple models can help </w:t>
+      </w:r>
+      <w:ins w:id="6" w:author="Carlos Sierra" w:date="2023-07-12T16:15:00Z">
+        <w:r>
+          <w:rPr>
+            <w:rFonts w:ascii="Times New Roman" w:hAnsi="Times New Roman" w:cs="Times New Roman"/>
+            <w:color w:val="5B9BD5" w:themeColor="accent1"/>
+            <w:sz w:val="24"/>
+            <w:szCs w:val="24"/>
+            <w:lang w:val="en-GB"/>
+          </w:rPr>
+          <w:t xml:space="preserve">us </w:t>
+        </w:r>
+      </w:ins>
+      <w:r>
+        <w:rPr>
+          <w:rFonts w:ascii="Times New Roman" w:hAnsi="Times New Roman" w:cs="Times New Roman"/>
+          <w:color w:val="5B9BD5" w:themeColor="accent1"/>
+          <w:sz w:val="24"/>
+          <w:szCs w:val="24"/>
+          <w:lang w:val="en-GB"/>
+        </w:rPr>
+        <w:t xml:space="preserve">understand more complex systems. Actual applications to more complex systems can </w:t>
       </w:r>
       <w:r>
         <w:rPr>
@@ -1661,27 +1830,138 @@
           <w:szCs w:val="24"/>
           <w:lang w:val="en-GB"/>
         </w:rPr>
-        <w:t>Still, in information theory, as explained in the annex, non absorbing chains are considered, with a likelihood with respect to a classical Borel measure, and the entropy rate is lim_T H(X_t, 0&lt;t&lt;T)/T. This quantity is well-known to inherit the properties of Shannon entropy for random variables.</w:t>
-      </w:r>
-    </w:p>
-    <w:p>
-      <w:pPr>
-        <w:spacing w:after="0"/>
-        <w:rPr>
-          <w:rFonts w:ascii="Times New Roman" w:hAnsi="Times New Roman" w:cs="Times New Roman"/>
-          <w:sz w:val="24"/>
-          <w:szCs w:val="24"/>
-          <w:lang w:val="en-GB"/>
-        </w:rPr>
-      </w:pPr>
-      <w:r>
-        <w:rPr>
-          <w:rFonts w:ascii="Times New Roman" w:hAnsi="Times New Roman" w:cs="Times New Roman"/>
-          <w:sz w:val="24"/>
-          <w:szCs w:val="24"/>
-          <w:lang w:val="en-GB"/>
-        </w:rPr>
-        <w:t>Here, the Markov chains are absorbing ones, so the usual notion of entropy rate par unit time does not apply. Instead, the authors consider a reference measure induced by all the possible trajectories of the chain before its absorption. They determine the likelihood of the model with respect to this measure, and then compute the Shannon entropy, called H(X).</w:t>
+        <w:t xml:space="preserve">Still, in information theory, as explained in the annex, </w:t>
+      </w:r>
+      <w:proofErr w:type="spellStart"/>
+      <w:r>
+        <w:rPr>
+          <w:rFonts w:ascii="Times New Roman" w:hAnsi="Times New Roman" w:cs="Times New Roman"/>
+          <w:sz w:val="24"/>
+          <w:szCs w:val="24"/>
+          <w:lang w:val="en-GB"/>
+        </w:rPr>
+        <w:t>non absorbing</w:t>
+      </w:r>
+      <w:proofErr w:type="spellEnd"/>
+      <w:r>
+        <w:rPr>
+          <w:rFonts w:ascii="Times New Roman" w:hAnsi="Times New Roman" w:cs="Times New Roman"/>
+          <w:sz w:val="24"/>
+          <w:szCs w:val="24"/>
+          <w:lang w:val="en-GB"/>
+        </w:rPr>
+        <w:t xml:space="preserve"> chains are considered, with a likelihood with respect to a classical </w:t>
+      </w:r>
+      <w:proofErr w:type="spellStart"/>
+      <w:r>
+        <w:rPr>
+          <w:rFonts w:ascii="Times New Roman" w:hAnsi="Times New Roman" w:cs="Times New Roman"/>
+          <w:sz w:val="24"/>
+          <w:szCs w:val="24"/>
+          <w:lang w:val="en-GB"/>
+        </w:rPr>
+        <w:t>Borel</w:t>
+      </w:r>
+      <w:proofErr w:type="spellEnd"/>
+      <w:r>
+        <w:rPr>
+          <w:rFonts w:ascii="Times New Roman" w:hAnsi="Times New Roman" w:cs="Times New Roman"/>
+          <w:sz w:val="24"/>
+          <w:szCs w:val="24"/>
+          <w:lang w:val="en-GB"/>
+        </w:rPr>
+        <w:t xml:space="preserve"> measure, and the entropy rate is </w:t>
+      </w:r>
+      <w:proofErr w:type="spellStart"/>
+      <w:r>
+        <w:rPr>
+          <w:rFonts w:ascii="Times New Roman" w:hAnsi="Times New Roman" w:cs="Times New Roman"/>
+          <w:sz w:val="24"/>
+          <w:szCs w:val="24"/>
+          <w:lang w:val="en-GB"/>
+        </w:rPr>
+        <w:t>lim_T</w:t>
+      </w:r>
+      <w:proofErr w:type="spellEnd"/>
+      <w:r>
+        <w:rPr>
+          <w:rFonts w:ascii="Times New Roman" w:hAnsi="Times New Roman" w:cs="Times New Roman"/>
+          <w:sz w:val="24"/>
+          <w:szCs w:val="24"/>
+          <w:lang w:val="en-GB"/>
+        </w:rPr>
+        <w:t xml:space="preserve"> </w:t>
+      </w:r>
+      <w:proofErr w:type="gramStart"/>
+      <w:r>
+        <w:rPr>
+          <w:rFonts w:ascii="Times New Roman" w:hAnsi="Times New Roman" w:cs="Times New Roman"/>
+          <w:sz w:val="24"/>
+          <w:szCs w:val="24"/>
+          <w:lang w:val="en-GB"/>
+        </w:rPr>
+        <w:t>H(</w:t>
+      </w:r>
+      <w:proofErr w:type="spellStart"/>
+      <w:proofErr w:type="gramEnd"/>
+      <w:r>
+        <w:rPr>
+          <w:rFonts w:ascii="Times New Roman" w:hAnsi="Times New Roman" w:cs="Times New Roman"/>
+          <w:sz w:val="24"/>
+          <w:szCs w:val="24"/>
+          <w:lang w:val="en-GB"/>
+        </w:rPr>
+        <w:t>X_t</w:t>
+      </w:r>
+      <w:proofErr w:type="spellEnd"/>
+      <w:r>
+        <w:rPr>
+          <w:rFonts w:ascii="Times New Roman" w:hAnsi="Times New Roman" w:cs="Times New Roman"/>
+          <w:sz w:val="24"/>
+          <w:szCs w:val="24"/>
+          <w:lang w:val="en-GB"/>
+        </w:rPr>
+        <w:t>, 0&lt;t&lt;T)/T. This quantity is well-known to inherit the properties of Shannon entropy for random variables.</w:t>
+      </w:r>
+    </w:p>
+    <w:p>
+      <w:pPr>
+        <w:spacing w:after="0"/>
+        <w:rPr>
+          <w:rFonts w:ascii="Times New Roman" w:hAnsi="Times New Roman" w:cs="Times New Roman"/>
+          <w:sz w:val="24"/>
+          <w:szCs w:val="24"/>
+          <w:lang w:val="en-GB"/>
+        </w:rPr>
+      </w:pPr>
+      <w:r>
+        <w:rPr>
+          <w:rFonts w:ascii="Times New Roman" w:hAnsi="Times New Roman" w:cs="Times New Roman"/>
+          <w:sz w:val="24"/>
+          <w:szCs w:val="24"/>
+          <w:lang w:val="en-GB"/>
+        </w:rPr>
+        <w:t xml:space="preserve">Here, the Markov chains are absorbing ones, so the usual notion of entropy rate </w:t>
+      </w:r>
+      <w:proofErr w:type="spellStart"/>
+      <w:r>
+        <w:rPr>
+          <w:rFonts w:ascii="Times New Roman" w:hAnsi="Times New Roman" w:cs="Times New Roman"/>
+          <w:sz w:val="24"/>
+          <w:szCs w:val="24"/>
+          <w:lang w:val="en-GB"/>
+        </w:rPr>
+        <w:t>par</w:t>
+      </w:r>
+      <w:proofErr w:type="spellEnd"/>
+      <w:r>
+        <w:rPr>
+          <w:rFonts w:ascii="Times New Roman" w:hAnsi="Times New Roman" w:cs="Times New Roman"/>
+          <w:sz w:val="24"/>
+          <w:szCs w:val="24"/>
+          <w:lang w:val="en-GB"/>
+        </w:rPr>
+        <w:t xml:space="preserve"> unit time does not apply. Instead, the authors consider a reference measure induced by all the possible trajectories of the chain before its absorption. They determine the likelihood of the model with respect to this measure, and then compute the Shannon entropy, called H(X).</w:t>
       </w:r>
     </w:p>
     <w:p>
@@ -1903,7 +2183,47 @@
           <w:szCs w:val="24"/>
           <w:lang w:val="en-GB"/>
         </w:rPr>
-        <w:t>The properties of Shannon entropy for random variables (convexity, symmetry, etc.) are the basis of the MaxEnt method. These properties are compulsory, allowing for a unique maximum, uniformity, and identifiability. Any new index that is to be used for MaxEnt has to be proven to satisfy these properties. Unfortunately, this would be very difficult to obtain when dividing entropy by</w:t>
+        <w:t xml:space="preserve">The properties of Shannon entropy for random variables (convexity, symmetry, etc.) are the basis of the </w:t>
+      </w:r>
+      <w:proofErr w:type="spellStart"/>
+      <w:r>
+        <w:rPr>
+          <w:rFonts w:ascii="Times New Roman" w:hAnsi="Times New Roman" w:cs="Times New Roman"/>
+          <w:sz w:val="24"/>
+          <w:szCs w:val="24"/>
+          <w:lang w:val="en-GB"/>
+        </w:rPr>
+        <w:t>MaxEnt</w:t>
+      </w:r>
+      <w:proofErr w:type="spellEnd"/>
+      <w:r>
+        <w:rPr>
+          <w:rFonts w:ascii="Times New Roman" w:hAnsi="Times New Roman" w:cs="Times New Roman"/>
+          <w:sz w:val="24"/>
+          <w:szCs w:val="24"/>
+          <w:lang w:val="en-GB"/>
+        </w:rPr>
+        <w:t xml:space="preserve"> method. These properties are compulsory, allowing for a unique maximum, uniformity, and identifiability. Any new index that is to be used for </w:t>
+      </w:r>
+      <w:proofErr w:type="spellStart"/>
+      <w:r>
+        <w:rPr>
+          <w:rFonts w:ascii="Times New Roman" w:hAnsi="Times New Roman" w:cs="Times New Roman"/>
+          <w:sz w:val="24"/>
+          <w:szCs w:val="24"/>
+          <w:lang w:val="en-GB"/>
+        </w:rPr>
+        <w:t>MaxEnt</w:t>
+      </w:r>
+      <w:proofErr w:type="spellEnd"/>
+      <w:r>
+        <w:rPr>
+          <w:rFonts w:ascii="Times New Roman" w:hAnsi="Times New Roman" w:cs="Times New Roman"/>
+          <w:sz w:val="24"/>
+          <w:szCs w:val="24"/>
+          <w:lang w:val="en-GB"/>
+        </w:rPr>
+        <w:t xml:space="preserve"> has to be proven to satisfy these properties. Unfortunately, this would be very difficult to obtain when dividing entropy by</w:t>
       </w:r>
     </w:p>
     <w:p>
@@ -1948,7 +2268,29 @@
           <w:szCs w:val="24"/>
           <w:lang w:val="en-GB"/>
         </w:rPr>
-        <w:t xml:space="preserve">We agree that those properties are crucial for our newly introduced entropy quantities in order to be useful in the general context of MaxEnt. We also agree that from the definitions made in the manuscript such properties could not simply be inferred. Consequently, we added Proposition </w:t>
+        <w:t xml:space="preserve">We agree that those properties are crucial for our newly introduced entropy quantities in order to be useful in the general context of </w:t>
+      </w:r>
+      <w:proofErr w:type="spellStart"/>
+      <w:r>
+        <w:rPr>
+          <w:rFonts w:ascii="Times New Roman" w:hAnsi="Times New Roman" w:cs="Times New Roman"/>
+          <w:color w:val="5B9BD5" w:themeColor="accent1"/>
+          <w:sz w:val="24"/>
+          <w:szCs w:val="24"/>
+          <w:lang w:val="en-GB"/>
+        </w:rPr>
+        <w:t>MaxEnt</w:t>
+      </w:r>
+      <w:proofErr w:type="spellEnd"/>
+      <w:r>
+        <w:rPr>
+          <w:rFonts w:ascii="Times New Roman" w:hAnsi="Times New Roman" w:cs="Times New Roman"/>
+          <w:color w:val="5B9BD5" w:themeColor="accent1"/>
+          <w:sz w:val="24"/>
+          <w:szCs w:val="24"/>
+          <w:lang w:val="en-GB"/>
+        </w:rPr>
+        <w:t xml:space="preserve">. We also agree that from the definitions made in the manuscript such properties could not simply be inferred. Consequently, we added Proposition </w:t>
       </w:r>
       <w:r>
         <w:rPr>
@@ -1988,7 +2330,51 @@
           <w:szCs w:val="24"/>
           <w:lang w:val="en-GB"/>
         </w:rPr>
-        <w:t xml:space="preserve"> which proves our entropy rate per jump of an absorbing Markov chain to equal the classical entropy rate of a stationary process that describes an indefinite journey of one particle through the system and immediate jump back </w:t>
+        <w:t xml:space="preserve"> which proves our entropy rate per jump of an absorbing Markov chain to equal the classical entropy rate of a stationary process that describes an indefinite journey of one particle through the system and immediate</w:t>
+      </w:r>
+      <w:ins w:id="7" w:author="Carlos Sierra" w:date="2023-07-12T16:17:00Z">
+        <w:r>
+          <w:rPr>
+            <w:rFonts w:ascii="Times New Roman" w:hAnsi="Times New Roman" w:cs="Times New Roman"/>
+            <w:color w:val="5B9BD5" w:themeColor="accent1"/>
+            <w:sz w:val="24"/>
+            <w:szCs w:val="24"/>
+            <w:lang w:val="en-GB"/>
+          </w:rPr>
+          <w:t>ly</w:t>
+        </w:r>
+      </w:ins>
+      <w:r>
+        <w:rPr>
+          <w:rFonts w:ascii="Times New Roman" w:hAnsi="Times New Roman" w:cs="Times New Roman"/>
+          <w:color w:val="5B9BD5" w:themeColor="accent1"/>
+          <w:sz w:val="24"/>
+          <w:szCs w:val="24"/>
+          <w:lang w:val="en-GB"/>
+        </w:rPr>
+        <w:t xml:space="preserve"> jump</w:t>
+      </w:r>
+      <w:ins w:id="8" w:author="Carlos Sierra" w:date="2023-07-12T16:18:00Z">
+        <w:r>
+          <w:rPr>
+            <w:rFonts w:ascii="Times New Roman" w:hAnsi="Times New Roman" w:cs="Times New Roman"/>
+            <w:color w:val="5B9BD5" w:themeColor="accent1"/>
+            <w:sz w:val="24"/>
+            <w:szCs w:val="24"/>
+            <w:lang w:val="en-GB"/>
+          </w:rPr>
+          <w:t>s</w:t>
+        </w:r>
+      </w:ins>
+      <w:r>
+        <w:rPr>
+          <w:rFonts w:ascii="Times New Roman" w:hAnsi="Times New Roman" w:cs="Times New Roman"/>
+          <w:color w:val="5B9BD5" w:themeColor="accent1"/>
+          <w:sz w:val="24"/>
+          <w:szCs w:val="24"/>
+          <w:lang w:val="en-GB"/>
+        </w:rPr>
+        <w:t xml:space="preserve"> back </w:t>
       </w:r>
       <w:r>
         <w:rPr>
@@ -2028,7 +2414,7 @@
           <w:szCs w:val="24"/>
           <w:lang w:val="en-GB"/>
         </w:rPr>
-        <w:t xml:space="preserve">. The entropy rate per unit time follows then just as a </w:t>
+        <w:t xml:space="preserve">. The entropy rate per unit time follows then just as a renormalization associated to the average time between jumps. This shows that our entropy </w:t>
       </w:r>
       <w:r>
         <w:rPr>
@@ -2039,7 +2425,7 @@
           <w:lang w:val="en-GB"/>
         </w:rPr>
         <w:lastRenderedPageBreak/>
-        <w:t xml:space="preserve">renormalization associated to the average time between jumps. This shows that our entropy rates introduced for absorbing Markov chains are indeed classical entropy rates of </w:t>
+        <w:t xml:space="preserve">rates introduced for absorbing Markov chains are indeed classical entropy rates of </w:t>
       </w:r>
       <w:r>
         <w:rPr>
@@ -2079,38 +2465,80 @@
           <w:szCs w:val="24"/>
           <w:lang w:val="en-GB"/>
         </w:rPr>
-        <w:t xml:space="preserve"> and can readily be used in the framework of MaxEnt.</w:t>
-      </w:r>
-    </w:p>
-    <w:p>
-      <w:pPr>
-        <w:spacing w:after="0"/>
-        <w:rPr>
-          <w:rFonts w:ascii="Times New Roman" w:hAnsi="Times New Roman" w:cs="Times New Roman"/>
-          <w:sz w:val="24"/>
-          <w:szCs w:val="24"/>
-          <w:lang w:val="en-GB"/>
-        </w:rPr>
-      </w:pPr>
-    </w:p>
-    <w:p>
-      <w:pPr>
-        <w:spacing w:after="0"/>
-        <w:rPr>
-          <w:rFonts w:ascii="Times New Roman" w:hAnsi="Times New Roman" w:cs="Times New Roman"/>
-          <w:sz w:val="24"/>
-          <w:szCs w:val="24"/>
-          <w:lang w:val="en-GB"/>
-        </w:rPr>
-      </w:pPr>
-      <w:r>
-        <w:rPr>
-          <w:rFonts w:ascii="Times New Roman" w:hAnsi="Times New Roman" w:cs="Times New Roman"/>
-          <w:sz w:val="24"/>
-          <w:szCs w:val="24"/>
-          <w:lang w:val="en-GB"/>
-        </w:rPr>
-        <w:t>The examples could bring some arguments for using these new indices. Unfortunately, nothing helps the reader to understand whether their values confirm some known facts on the behavior of the systems, or if the comments are just comments of the figures in the tables and graphs.</w:t>
+        <w:t xml:space="preserve"> and can readily be used in the framework of </w:t>
+      </w:r>
+      <w:proofErr w:type="spellStart"/>
+      <w:r>
+        <w:rPr>
+          <w:rFonts w:ascii="Times New Roman" w:hAnsi="Times New Roman" w:cs="Times New Roman"/>
+          <w:color w:val="5B9BD5" w:themeColor="accent1"/>
+          <w:sz w:val="24"/>
+          <w:szCs w:val="24"/>
+          <w:lang w:val="en-GB"/>
+        </w:rPr>
+        <w:t>MaxEnt</w:t>
+      </w:r>
+      <w:proofErr w:type="spellEnd"/>
+      <w:r>
+        <w:rPr>
+          <w:rFonts w:ascii="Times New Roman" w:hAnsi="Times New Roman" w:cs="Times New Roman"/>
+          <w:color w:val="5B9BD5" w:themeColor="accent1"/>
+          <w:sz w:val="24"/>
+          <w:szCs w:val="24"/>
+          <w:lang w:val="en-GB"/>
+        </w:rPr>
+        <w:t>.</w:t>
+      </w:r>
+    </w:p>
+    <w:p>
+      <w:pPr>
+        <w:spacing w:after="0"/>
+        <w:rPr>
+          <w:rFonts w:ascii="Times New Roman" w:hAnsi="Times New Roman" w:cs="Times New Roman"/>
+          <w:sz w:val="24"/>
+          <w:szCs w:val="24"/>
+          <w:lang w:val="en-GB"/>
+        </w:rPr>
+      </w:pPr>
+    </w:p>
+    <w:p>
+      <w:pPr>
+        <w:spacing w:after="0"/>
+        <w:rPr>
+          <w:rFonts w:ascii="Times New Roman" w:hAnsi="Times New Roman" w:cs="Times New Roman"/>
+          <w:sz w:val="24"/>
+          <w:szCs w:val="24"/>
+          <w:lang w:val="en-GB"/>
+        </w:rPr>
+      </w:pPr>
+      <w:r>
+        <w:rPr>
+          <w:rFonts w:ascii="Times New Roman" w:hAnsi="Times New Roman" w:cs="Times New Roman"/>
+          <w:sz w:val="24"/>
+          <w:szCs w:val="24"/>
+          <w:lang w:val="en-GB"/>
+        </w:rPr>
+        <w:t xml:space="preserve">The examples could bring some arguments for using these new indices. Unfortunately, nothing helps the reader to understand whether their values confirm some known facts on the </w:t>
+      </w:r>
+      <w:proofErr w:type="spellStart"/>
+      <w:r>
+        <w:rPr>
+          <w:rFonts w:ascii="Times New Roman" w:hAnsi="Times New Roman" w:cs="Times New Roman"/>
+          <w:sz w:val="24"/>
+          <w:szCs w:val="24"/>
+          <w:lang w:val="en-GB"/>
+        </w:rPr>
+        <w:t>behavior</w:t>
+      </w:r>
+      <w:proofErr w:type="spellEnd"/>
+      <w:r>
+        <w:rPr>
+          <w:rFonts w:ascii="Times New Roman" w:hAnsi="Times New Roman" w:cs="Times New Roman"/>
+          <w:sz w:val="24"/>
+          <w:szCs w:val="24"/>
+          <w:lang w:val="en-GB"/>
+        </w:rPr>
+        <w:t xml:space="preserve"> of the systems, or if the comments are just comments of the figures in the tables and graphs.</w:t>
       </w:r>
     </w:p>
     <w:p>
@@ -2267,17 +2695,7 @@
           <w:szCs w:val="24"/>
           <w:lang w:val="en-GB"/>
         </w:rPr>
-        <w:t xml:space="preserve">This </w:t>
-      </w:r>
-      <w:r>
-        <w:rPr>
-          <w:rFonts w:ascii="Times New Roman" w:hAnsi="Times New Roman" w:cs="Times New Roman"/>
-          <w:color w:val="5B9BD5" w:themeColor="accent1"/>
-          <w:sz w:val="24"/>
-          <w:szCs w:val="24"/>
-          <w:lang w:val="en-GB"/>
-        </w:rPr>
-        <w:t xml:space="preserve">is exactly what we </w:t>
+        <w:t xml:space="preserve">This is exactly what we </w:t>
       </w:r>
       <w:r>
         <w:rPr>
@@ -2531,18 +2949,7 @@
           <w:szCs w:val="24"/>
           <w:lang w:val="en-GB"/>
         </w:rPr>
-        <w:t xml:space="preserve"> of the revised manuscript shows that our entropy rates are just classical entropy rates of suitable stationary </w:t>
-      </w:r>
-      <w:r>
-        <w:rPr>
-          <w:rFonts w:ascii="Times New Roman" w:hAnsi="Times New Roman" w:cs="Times New Roman"/>
-          <w:color w:val="5B9BD5" w:themeColor="accent1"/>
-          <w:sz w:val="24"/>
-          <w:szCs w:val="24"/>
-          <w:lang w:val="en-GB"/>
-        </w:rPr>
-        <w:lastRenderedPageBreak/>
-        <w:t>processes (</w:t>
+        <w:t xml:space="preserve"> of the revised manuscript shows that our entropy rates are just classical entropy rates of suitable stationary processes (</w:t>
       </w:r>
       <w:r>
         <w:rPr>
@@ -2893,7 +3300,29 @@
           <w:szCs w:val="24"/>
           <w:lang w:val="en-GB"/>
         </w:rPr>
-        <w:t xml:space="preserve"> We identify our global maximum candidate as the maximum of all those local maximizations. Even though mathematical theory does not allow us to conclude that our global maximum candidate is indeed a (or even ‘the’) global maximum,  the new Figure 6, replacing the old one showing only one local optimization path, gives clear indications that our global maximum candidate is a good and reasonable choice. Furthermore, this example now demonstrates one possible (brute force) way of dealing with optimization over a non-co</w:t>
+        <w:t xml:space="preserve"> We identify our global maximum candidate as the maximum of all those local maximizations. Even though mathematical theory does not allow us to conclude that our global maximum candidate is indeed a (or even ‘the’) global </w:t>
+      </w:r>
+      <w:proofErr w:type="gramStart"/>
+      <w:r>
+        <w:rPr>
+          <w:rFonts w:ascii="Times New Roman" w:hAnsi="Times New Roman" w:cs="Times New Roman"/>
+          <w:color w:val="5B9BD5" w:themeColor="accent1"/>
+          <w:sz w:val="24"/>
+          <w:szCs w:val="24"/>
+          <w:lang w:val="en-GB"/>
+        </w:rPr>
+        <w:t>maximum,  the</w:t>
+      </w:r>
+      <w:proofErr w:type="gramEnd"/>
+      <w:r>
+        <w:rPr>
+          <w:rFonts w:ascii="Times New Roman" w:hAnsi="Times New Roman" w:cs="Times New Roman"/>
+          <w:color w:val="5B9BD5" w:themeColor="accent1"/>
+          <w:sz w:val="24"/>
+          <w:szCs w:val="24"/>
+          <w:lang w:val="en-GB"/>
+        </w:rPr>
+        <w:t xml:space="preserve"> new Figure 6, replacing the old one showing only one local optimization path, gives clear indications that our global maximum candidate is a good and reasonable choice. Furthermore, this example now demonstrates one possible (brute force) way of dealing with optimization over a non-co</w:t>
       </w:r>
       <w:r>
         <w:rPr>
@@ -2944,7 +3373,27 @@
           <w:szCs w:val="24"/>
           <w:lang w:val="en-GB"/>
         </w:rPr>
-        <w:t>The level of mathematics and probability necessary for a reader to understand the paper is rather high, especially on Markov theory and information theory. Therefore, many lengthy sections on the very basics of entropy is of no use, and indeed most of the material is used nowhere in the paper. Since the authors are no experts in information theory, a reference to Cover and Thomas, and some</w:t>
+        <w:t xml:space="preserve">The level of mathematics and probability necessary for a reader to understand the paper is rather high, especially on Markov theory and information theory. Therefore, many lengthy sections on the very basics of entropy </w:t>
+      </w:r>
+      <w:proofErr w:type="gramStart"/>
+      <w:r>
+        <w:rPr>
+          <w:rFonts w:ascii="Times New Roman" w:hAnsi="Times New Roman" w:cs="Times New Roman"/>
+          <w:sz w:val="24"/>
+          <w:szCs w:val="24"/>
+          <w:lang w:val="en-GB"/>
+        </w:rPr>
+        <w:t>is</w:t>
+      </w:r>
+      <w:proofErr w:type="gramEnd"/>
+      <w:r>
+        <w:rPr>
+          <w:rFonts w:ascii="Times New Roman" w:hAnsi="Times New Roman" w:cs="Times New Roman"/>
+          <w:sz w:val="24"/>
+          <w:szCs w:val="24"/>
+          <w:lang w:val="en-GB"/>
+        </w:rPr>
+        <w:t xml:space="preserve"> of no use, and indeed most of the material is used nowhere in the paper. Since the authors are no experts in information theory, a reference to Cover and Thomas, and some</w:t>
       </w:r>
     </w:p>
     <w:p>
@@ -2985,17 +3434,29 @@
           <w:szCs w:val="24"/>
           <w:lang w:val="en-GB"/>
         </w:rPr>
-        <w:t xml:space="preserve">We </w:t>
-      </w:r>
-      <w:r>
-        <w:rPr>
-          <w:rFonts w:ascii="Times New Roman" w:hAnsi="Times New Roman" w:cs="Times New Roman"/>
-          <w:color w:val="5B9BD5" w:themeColor="accent1"/>
-          <w:sz w:val="24"/>
-          <w:szCs w:val="24"/>
-          <w:lang w:val="en-GB"/>
-        </w:rPr>
-        <w:t xml:space="preserve">removed the entire appendix A1 on basic information theory. Instead, we refer the reader to the associated chapters in Cover and Thomas and to Bad-Dumitrescu in the introduction of Section 2. There we kept only the notions and properties of entropy that are fundamental to the further understanding of the manuscript, even though they might seem too basic at first </w:t>
+        <w:t>We removed the entire appendix A1 on basic information theory. Instead, we refer the reader to the associated chapters in Cover and Thomas and to Bad-</w:t>
+      </w:r>
+      <w:proofErr w:type="spellStart"/>
+      <w:r>
+        <w:rPr>
+          <w:rFonts w:ascii="Times New Roman" w:hAnsi="Times New Roman" w:cs="Times New Roman"/>
+          <w:color w:val="5B9BD5" w:themeColor="accent1"/>
+          <w:sz w:val="24"/>
+          <w:szCs w:val="24"/>
+          <w:lang w:val="en-GB"/>
+        </w:rPr>
+        <w:t>Dumitrescu</w:t>
+      </w:r>
+      <w:proofErr w:type="spellEnd"/>
+      <w:r>
+        <w:rPr>
+          <w:rFonts w:ascii="Times New Roman" w:hAnsi="Times New Roman" w:cs="Times New Roman"/>
+          <w:color w:val="5B9BD5" w:themeColor="accent1"/>
+          <w:sz w:val="24"/>
+          <w:szCs w:val="24"/>
+          <w:lang w:val="en-GB"/>
+        </w:rPr>
+        <w:t xml:space="preserve"> in the introduction of Section 2. There we kept only the notions and properties of entropy that are fundamental to the further understanding of the manuscript, even though they might seem too basic at first glance. We believe that the average reader is (like us) not an expert in information theory and </w:t>
       </w:r>
       <w:r>
         <w:rPr>
@@ -3006,7 +3467,7 @@
           <w:lang w:val="en-GB"/>
         </w:rPr>
         <w:lastRenderedPageBreak/>
-        <w:t>glance. We believe that the average reader is (like us) not an expert in information theory and will appreciate a short introduction to the topic that emphasizes the links to the new entropy concepts that we introduce later in the text.</w:t>
+        <w:t>will appreciate a short introduction to the topic that emphasizes the links to the new entropy concepts that we introduce later in the text.</w:t>
       </w:r>
     </w:p>
     <w:p>
@@ -3401,7 +3862,29 @@
           <w:szCs w:val="24"/>
           <w:lang w:val="en-GB"/>
         </w:rPr>
-        <w:t>alongside their links to MaxEnt and structural model identification.</w:t>
+        <w:t xml:space="preserve">alongside their links to </w:t>
+      </w:r>
+      <w:proofErr w:type="spellStart"/>
+      <w:r>
+        <w:rPr>
+          <w:rFonts w:ascii="Times New Roman" w:hAnsi="Times New Roman" w:cs="Times New Roman"/>
+          <w:color w:val="5B9BD5" w:themeColor="accent1"/>
+          <w:sz w:val="24"/>
+          <w:szCs w:val="24"/>
+          <w:lang w:val="en-GB"/>
+        </w:rPr>
+        <w:t>MaxEnt</w:t>
+      </w:r>
+      <w:proofErr w:type="spellEnd"/>
+      <w:r>
+        <w:rPr>
+          <w:rFonts w:ascii="Times New Roman" w:hAnsi="Times New Roman" w:cs="Times New Roman"/>
+          <w:color w:val="5B9BD5" w:themeColor="accent1"/>
+          <w:sz w:val="24"/>
+          <w:szCs w:val="24"/>
+          <w:lang w:val="en-GB"/>
+        </w:rPr>
+        <w:t xml:space="preserve"> and structural model identification.</w:t>
       </w:r>
     </w:p>
     <w:p>
@@ -3450,8 +3933,21 @@
           <w:szCs w:val="24"/>
           <w:lang w:val="en-GB"/>
         </w:rPr>
-        <w:t>Structural model identification via MaxEnt</w:t>
-      </w:r>
+        <w:t xml:space="preserve">Structural model identification via </w:t>
+      </w:r>
+      <w:proofErr w:type="spellStart"/>
+      <w:r>
+        <w:rPr>
+          <w:rFonts w:ascii="Times New Roman" w:hAnsi="Times New Roman" w:cs="Times New Roman"/>
+          <w:i/>
+          <w:iCs/>
+          <w:sz w:val="24"/>
+          <w:szCs w:val="24"/>
+          <w:lang w:val="en-GB"/>
+        </w:rPr>
+        <w:t>MaxEnt</w:t>
+      </w:r>
+      <w:proofErr w:type="spellEnd"/>
       <w:r>
         <w:rPr>
           <w:rFonts w:ascii="Times New Roman" w:hAnsi="Times New Roman" w:cs="Times New Roman"/>
@@ -3479,7 +3975,27 @@
           <w:szCs w:val="24"/>
           <w:lang w:val="en-GB"/>
         </w:rPr>
-        <w:t>We changed the section title to “Structural model identification assisted by MaxEnt”.</w:t>
+        <w:t xml:space="preserve">We changed the section title to “Structural model identification assisted by </w:t>
+      </w:r>
+      <w:proofErr w:type="spellStart"/>
+      <w:r>
+        <w:rPr>
+          <w:rFonts w:ascii="Times New Roman" w:hAnsi="Times New Roman" w:cs="Times New Roman"/>
+          <w:sz w:val="24"/>
+          <w:szCs w:val="24"/>
+          <w:lang w:val="en-GB"/>
+        </w:rPr>
+        <w:t>MaxEnt</w:t>
+      </w:r>
+      <w:proofErr w:type="spellEnd"/>
+      <w:r>
+        <w:rPr>
+          <w:rFonts w:ascii="Times New Roman" w:hAnsi="Times New Roman" w:cs="Times New Roman"/>
+          <w:sz w:val="24"/>
+          <w:szCs w:val="24"/>
+          <w:lang w:val="en-GB"/>
+        </w:rPr>
+        <w:t>”.</w:t>
       </w:r>
     </w:p>
     <w:p>
@@ -3511,37 +4027,123 @@
           <w:szCs w:val="24"/>
           <w:lang w:val="en-GB"/>
         </w:rPr>
-        <w:t xml:space="preserve"> The number is a crucial first step for further model identification and</w:t>
-      </w:r>
-      <w:r>
-        <w:rPr>
-          <w:rFonts w:ascii="Times New Roman" w:hAnsi="Times New Roman" w:cs="Times New Roman"/>
-          <w:color w:val="5B9BD5" w:themeColor="accent1"/>
-          <w:sz w:val="24"/>
-          <w:szCs w:val="24"/>
-          <w:lang w:val="en-GB"/>
-        </w:rPr>
-        <w:t xml:space="preserve">  cannot be assisted by MaxEnt, as explained in the paragraph. One possible tool that can help identify the necessary number of pools is the transfer function of the system. This exact function is also crucial to further MaxEnt-assisted identification of the model structure, such as external inputs and outputs and links between different compartments. We tried to make the connection clearer in the manuscript by adding a connecting sentence.</w:t>
-      </w:r>
-    </w:p>
-    <w:p>
-      <w:pPr>
-        <w:spacing w:after="0"/>
-        <w:rPr>
-          <w:rFonts w:ascii="Times New Roman" w:hAnsi="Times New Roman" w:cs="Times New Roman"/>
-          <w:sz w:val="24"/>
-          <w:szCs w:val="24"/>
-          <w:lang w:val="en-GB"/>
-        </w:rPr>
-      </w:pPr>
-      <w:r>
-        <w:rPr>
-          <w:rFonts w:ascii="Times New Roman" w:hAnsi="Times New Roman" w:cs="Times New Roman"/>
-          <w:sz w:val="24"/>
-          <w:szCs w:val="24"/>
-          <w:lang w:val="en-GB"/>
-        </w:rPr>
-        <w:t xml:space="preserve">-- Why does MaxCal only appear in the conclusion? It would have been </w:t>
+        <w:t xml:space="preserve"> The number is a crucial first step for further model identification </w:t>
+      </w:r>
+      <w:proofErr w:type="gramStart"/>
+      <w:r>
+        <w:rPr>
+          <w:rFonts w:ascii="Times New Roman" w:hAnsi="Times New Roman" w:cs="Times New Roman"/>
+          <w:color w:val="5B9BD5" w:themeColor="accent1"/>
+          <w:sz w:val="24"/>
+          <w:szCs w:val="24"/>
+          <w:lang w:val="en-GB"/>
+        </w:rPr>
+        <w:t>and</w:t>
+      </w:r>
+      <w:r>
+        <w:rPr>
+          <w:rFonts w:ascii="Times New Roman" w:hAnsi="Times New Roman" w:cs="Times New Roman"/>
+          <w:color w:val="5B9BD5" w:themeColor="accent1"/>
+          <w:sz w:val="24"/>
+          <w:szCs w:val="24"/>
+          <w:lang w:val="en-GB"/>
+        </w:rPr>
+        <w:t xml:space="preserve">  cannot</w:t>
+      </w:r>
+      <w:proofErr w:type="gramEnd"/>
+      <w:r>
+        <w:rPr>
+          <w:rFonts w:ascii="Times New Roman" w:hAnsi="Times New Roman" w:cs="Times New Roman"/>
+          <w:color w:val="5B9BD5" w:themeColor="accent1"/>
+          <w:sz w:val="24"/>
+          <w:szCs w:val="24"/>
+          <w:lang w:val="en-GB"/>
+        </w:rPr>
+        <w:t xml:space="preserve"> be assisted by </w:t>
+      </w:r>
+      <w:proofErr w:type="spellStart"/>
+      <w:r>
+        <w:rPr>
+          <w:rFonts w:ascii="Times New Roman" w:hAnsi="Times New Roman" w:cs="Times New Roman"/>
+          <w:color w:val="5B9BD5" w:themeColor="accent1"/>
+          <w:sz w:val="24"/>
+          <w:szCs w:val="24"/>
+          <w:lang w:val="en-GB"/>
+        </w:rPr>
+        <w:t>MaxEnt</w:t>
+      </w:r>
+      <w:proofErr w:type="spellEnd"/>
+      <w:r>
+        <w:rPr>
+          <w:rFonts w:ascii="Times New Roman" w:hAnsi="Times New Roman" w:cs="Times New Roman"/>
+          <w:color w:val="5B9BD5" w:themeColor="accent1"/>
+          <w:sz w:val="24"/>
+          <w:szCs w:val="24"/>
+          <w:lang w:val="en-GB"/>
+        </w:rPr>
+        <w:t xml:space="preserve">, as explained in the paragraph. One possible tool that can help identify the necessary number of pools is the transfer function of the system. This exact function is also crucial to further </w:t>
+      </w:r>
+      <w:proofErr w:type="spellStart"/>
+      <w:r>
+        <w:rPr>
+          <w:rFonts w:ascii="Times New Roman" w:hAnsi="Times New Roman" w:cs="Times New Roman"/>
+          <w:color w:val="5B9BD5" w:themeColor="accent1"/>
+          <w:sz w:val="24"/>
+          <w:szCs w:val="24"/>
+          <w:lang w:val="en-GB"/>
+        </w:rPr>
+        <w:t>MaxEnt</w:t>
+      </w:r>
+      <w:proofErr w:type="spellEnd"/>
+      <w:r>
+        <w:rPr>
+          <w:rFonts w:ascii="Times New Roman" w:hAnsi="Times New Roman" w:cs="Times New Roman"/>
+          <w:color w:val="5B9BD5" w:themeColor="accent1"/>
+          <w:sz w:val="24"/>
+          <w:szCs w:val="24"/>
+          <w:lang w:val="en-GB"/>
+        </w:rPr>
+        <w:t>-assisted identification of the model structure, such as external inputs and outputs and links between different compartments. We tried to make the connection clearer in the manuscript by adding a connecting sentence.</w:t>
+      </w:r>
+    </w:p>
+    <w:p>
+      <w:pPr>
+        <w:spacing w:after="0"/>
+        <w:rPr>
+          <w:rFonts w:ascii="Times New Roman" w:hAnsi="Times New Roman" w:cs="Times New Roman"/>
+          <w:sz w:val="24"/>
+          <w:szCs w:val="24"/>
+          <w:lang w:val="en-GB"/>
+        </w:rPr>
+      </w:pPr>
+      <w:r>
+        <w:rPr>
+          <w:rFonts w:ascii="Times New Roman" w:hAnsi="Times New Roman" w:cs="Times New Roman"/>
+          <w:sz w:val="24"/>
+          <w:szCs w:val="24"/>
+          <w:lang w:val="en-GB"/>
+        </w:rPr>
+        <w:t xml:space="preserve">-- Why does </w:t>
+      </w:r>
+      <w:proofErr w:type="spellStart"/>
+      <w:r>
+        <w:rPr>
+          <w:rFonts w:ascii="Times New Roman" w:hAnsi="Times New Roman" w:cs="Times New Roman"/>
+          <w:sz w:val="24"/>
+          <w:szCs w:val="24"/>
+          <w:lang w:val="en-GB"/>
+        </w:rPr>
+        <w:t>MaxCal</w:t>
+      </w:r>
+      <w:proofErr w:type="spellEnd"/>
+      <w:r>
+        <w:rPr>
+          <w:rFonts w:ascii="Times New Roman" w:hAnsi="Times New Roman" w:cs="Times New Roman"/>
+          <w:sz w:val="24"/>
+          <w:szCs w:val="24"/>
+          <w:lang w:val="en-GB"/>
+        </w:rPr>
+        <w:t xml:space="preserve"> only appear in the conclusion? It would have been </w:t>
       </w:r>
       <w:r>
         <w:rPr>
@@ -3599,7 +4201,29 @@
           <w:szCs w:val="24"/>
           <w:lang w:val="en-GB"/>
         </w:rPr>
-        <w:t>We discern our theory now already in the introduction from MaxCal to avoid initial confusion around the term “path entropy”.</w:t>
+        <w:t xml:space="preserve">We discern our theory now already in the introduction from </w:t>
+      </w:r>
+      <w:proofErr w:type="spellStart"/>
+      <w:r>
+        <w:rPr>
+          <w:rFonts w:ascii="Times New Roman" w:hAnsi="Times New Roman" w:cs="Times New Roman"/>
+          <w:color w:val="5B9BD5" w:themeColor="accent1"/>
+          <w:sz w:val="24"/>
+          <w:szCs w:val="24"/>
+          <w:lang w:val="en-GB"/>
+        </w:rPr>
+        <w:t>MaxCal</w:t>
+      </w:r>
+      <w:proofErr w:type="spellEnd"/>
+      <w:r>
+        <w:rPr>
+          <w:rFonts w:ascii="Times New Roman" w:hAnsi="Times New Roman" w:cs="Times New Roman"/>
+          <w:color w:val="5B9BD5" w:themeColor="accent1"/>
+          <w:sz w:val="24"/>
+          <w:szCs w:val="24"/>
+          <w:lang w:val="en-GB"/>
+        </w:rPr>
+        <w:t xml:space="preserve"> to avoid initial confusion around the term “path entropy”.</w:t>
       </w:r>
     </w:p>
     <w:p>
@@ -3653,17 +4277,7 @@
           <w:lang w:val="en-GB"/>
         </w:rPr>
         <w:lastRenderedPageBreak/>
-        <w:t xml:space="preserve">We </w:t>
-      </w:r>
-      <w:r>
-        <w:rPr>
-          <w:rFonts w:ascii="Times New Roman" w:hAnsi="Times New Roman" w:cs="Times New Roman"/>
-          <w:color w:val="5B9BD5" w:themeColor="accent1"/>
-          <w:sz w:val="24"/>
-          <w:szCs w:val="24"/>
-          <w:lang w:val="en-GB"/>
-        </w:rPr>
-        <w:t>are very grateful to the reviewer for his</w:t>
+        <w:t>We are very grateful to the reviewer for his</w:t>
       </w:r>
       <w:r>
         <w:rPr>
@@ -4115,6 +4729,14 @@
     <w:abstractNumId w:val="0"/>
   </w:num>
 </w:numbering>
+</file>
+
+<file path=word/people.xml><?xml version="1.0" encoding="utf-8"?>
+<w15:people xmlns:wpc="http://schemas.microsoft.com/office/word/2010/wordprocessingCanvas" xmlns:cx="http://schemas.microsoft.com/office/drawing/2014/chartex" xmlns:cx1="http://schemas.microsoft.com/office/drawing/2015/9/8/chartex" xmlns:cx2="http://schemas.microsoft.com/office/drawing/2015/10/21/chartex" xmlns:cx3="http://schemas.microsoft.com/office/drawing/2016/5/9/chartex" xmlns:cx4="http://schemas.microsoft.com/office/drawing/2016/5/10/chartex" xmlns:cx5="http://schemas.microsoft.com/office/drawing/2016/5/11/chartex" xmlns:cx6="http://schemas.microsoft.com/office/drawing/2016/5/12/chartex" xmlns:cx7="http://schemas.microsoft.com/office/drawing/2016/5/13/chartex" xmlns:cx8="http://schemas.microsoft.com/office/drawing/2016/5/14/chartex" xmlns:mc="http://schemas.openxmlformats.org/markup-compatibility/2006" xmlns:aink="http://schemas.microsoft.com/office/drawing/2016/ink" xmlns:am3d="http://schemas.microsoft.com/office/drawing/2017/model3d" xmlns:o="urn:schemas-microsoft-com:office:office" xmlns:oel="http://schemas.microsoft.com/office/2019/extlst" xmlns:r="http://schemas.openxmlformats.org/officeDocument/2006/relationships" xmlns:m="http://schemas.openxmlformats.org/officeDocument/2006/math" xmlns:v="urn:schemas-microsoft-com:vml" xmlns:wp14="http://schemas.microsoft.com/office/word/2010/wordprocessingDrawing" xmlns:wp="http://schemas.openxmlformats.org/drawingml/2006/wordprocessingDrawing" xmlns:w10="urn:schemas-microsoft-com:office:word" xmlns:w="http://schemas.openxmlformats.org/wordprocessingml/2006/main" xmlns:w14="http://schemas.microsoft.com/office/word/2010/wordml" xmlns:w15="http://schemas.microsoft.com/office/word/2012/wordml" xmlns:w16cex="http://schemas.microsoft.com/office/word/2018/wordml/cex" xmlns:w16cid="http://schemas.microsoft.com/office/word/2016/wordml/cid" xmlns:w16="http://schemas.microsoft.com/office/word/2018/wordml" xmlns:w16sdtdh="http://schemas.microsoft.com/office/word/2020/wordml/sdtdatahash" xmlns:w16se="http://schemas.microsoft.com/office/word/2015/wordml/symex" xmlns:wpg="http://schemas.microsoft.com/office/word/2010/wordprocessingGroup" xmlns:wpi="http://schemas.microsoft.com/office/word/2010/wordprocessingInk" xmlns:wne="http://schemas.microsoft.com/office/word/2006/wordml" xmlns:wps="http://schemas.microsoft.com/office/word/2010/wordprocessingShape" mc:Ignorable="w14 w15 w16se w16cid w16 w16cex w16sdtdh wp14">
+  <w15:person w15:author="Carlos Sierra">
+    <w15:presenceInfo w15:providerId="None" w15:userId="Carlos Sierra"/>
+  </w15:person>
+</w15:people>
 </file>
 
 <file path=word/styles.xml><?xml version="1.0" encoding="utf-8"?>
@@ -4521,6 +5143,7 @@
   <w:style w:type="character" w:default="1" w:styleId="DefaultParagraphFont">
     <w:name w:val="Default Paragraph Font"/>
     <w:uiPriority w:val="1"/>
+    <w:semiHidden/>
     <w:unhideWhenUsed/>
   </w:style>
   <w:style w:type="table" w:default="1" w:styleId="TableNormal">
@@ -4559,6 +5182,16 @@
     <w:name w:val="yiv4413469875gmail-normaltextrun"/>
     <w:basedOn w:val="DefaultParagraphFont"/>
     <w:rsid w:val="0074506D"/>
+  </w:style>
+  <w:style w:type="paragraph" w:styleId="Revision">
+    <w:name w:val="Revision"/>
+    <w:hidden/>
+    <w:uiPriority w:val="99"/>
+    <w:semiHidden/>
+    <w:rsid w:val="00F35299"/>
+    <w:pPr>
+      <w:spacing w:after="0" w:line="240" w:lineRule="auto"/>
+    </w:pPr>
   </w:style>
 </w:styles>
 </file>

</xml_diff>